<commit_message>
add test to master
</commit_message>
<xml_diff>
--- a/תרגיל בית 0 בתכנות מונחה עצמים שאלה 3.docx
+++ b/תרגיל בית 0 בתכנות מונחה עצמים שאלה 3.docx
@@ -453,17 +453,1726 @@
         <w:ind w:left="1080"/>
         <w:jc w:val="right"/>
         <w:rPr>
-          <w:rFonts w:hint="cs"/>
-          <w:rtl/>
-          <w:lang w:val="en-US"/>
-        </w:rPr>
-      </w:pPr>
-      <w:r>
-        <w:rPr>
-          <w:rtl/>
-          <w:lang w:val="en-GB"/>
-        </w:rPr>
+          <w:rtl/>
+          <w:lang w:val="en-GB"/>
+        </w:rPr>
+      </w:pPr>
+    </w:p>
+    <w:p>
+      <w:pPr>
+        <w:pStyle w:val="ListParagraph"/>
+        <w:ind w:left="1080"/>
+        <w:jc w:val="right"/>
+        <w:rPr>
+          <w:rtl/>
+          <w:lang w:val="en-GB"/>
+        </w:rPr>
+      </w:pPr>
+    </w:p>
+    <w:p>
+      <w:pPr>
+        <w:pStyle w:val="ListParagraph"/>
+        <w:ind w:left="1080"/>
+        <w:jc w:val="right"/>
+        <w:rPr>
+          <w:rtl/>
+          <w:lang w:val="en-GB"/>
+        </w:rPr>
+      </w:pPr>
+    </w:p>
+    <w:p>
+      <w:pPr>
+        <w:pStyle w:val="ListParagraph"/>
+        <w:ind w:left="1080"/>
+        <w:jc w:val="right"/>
+        <w:rPr>
+          <w:rtl/>
+          <w:lang w:val="en-GB"/>
+        </w:rPr>
+      </w:pPr>
+    </w:p>
+    <w:p>
+      <w:pPr>
+        <w:pStyle w:val="ListParagraph"/>
+        <w:ind w:left="1080"/>
+        <w:jc w:val="right"/>
+        <w:rPr>
+          <w:rtl/>
+          <w:lang w:val="en-GB"/>
+        </w:rPr>
+      </w:pPr>
+    </w:p>
+    <w:p>
+      <w:pPr>
+        <w:pStyle w:val="ListParagraph"/>
+        <w:ind w:left="1080"/>
+        <w:jc w:val="right"/>
+        <w:rPr>
+          <w:rtl/>
+          <w:lang w:val="en-GB"/>
+        </w:rPr>
+      </w:pPr>
+    </w:p>
+    <w:p>
+      <w:pPr>
+        <w:pStyle w:val="ListParagraph"/>
+        <w:ind w:left="1080"/>
+        <w:jc w:val="right"/>
+        <w:rPr>
+          <w:rtl/>
+          <w:lang w:val="en-GB"/>
+        </w:rPr>
+      </w:pPr>
+    </w:p>
+    <w:p>
+      <w:pPr>
+        <w:pStyle w:val="ListParagraph"/>
+        <w:ind w:left="1080"/>
+        <w:jc w:val="right"/>
+        <w:rPr>
+          <w:rtl/>
+          <w:lang w:val="en-GB"/>
+        </w:rPr>
+      </w:pPr>
+    </w:p>
+    <w:p>
+      <w:pPr>
+        <w:pStyle w:val="ListParagraph"/>
+        <w:ind w:left="1080"/>
+        <w:jc w:val="right"/>
+        <w:rPr>
+          <w:rtl/>
+          <w:lang w:val="en-GB"/>
+        </w:rPr>
+      </w:pPr>
+    </w:p>
+    <w:p>
+      <w:pPr>
+        <w:pStyle w:val="ListParagraph"/>
+        <w:ind w:left="1080"/>
+        <w:jc w:val="right"/>
+        <w:rPr>
+          <w:rtl/>
+          <w:lang w:val="en-GB"/>
+        </w:rPr>
+      </w:pPr>
+    </w:p>
+    <w:p>
+      <w:pPr>
+        <w:pStyle w:val="ListParagraph"/>
+        <w:ind w:left="1080"/>
+        <w:jc w:val="right"/>
+        <w:rPr>
+          <w:rtl/>
+          <w:lang w:val="en-GB"/>
+        </w:rPr>
+      </w:pPr>
+    </w:p>
+    <w:p>
+      <w:pPr>
+        <w:pStyle w:val="ListParagraph"/>
+        <w:ind w:left="1080"/>
+        <w:jc w:val="right"/>
+        <w:rPr>
+          <w:rtl/>
+          <w:lang w:val="en-GB"/>
+        </w:rPr>
+      </w:pPr>
+    </w:p>
+    <w:p>
+      <w:pPr>
+        <w:pStyle w:val="ListParagraph"/>
+        <w:ind w:left="1080"/>
+        <w:jc w:val="right"/>
+        <w:rPr>
+          <w:rtl/>
+          <w:lang w:val="en-GB"/>
+        </w:rPr>
+      </w:pPr>
+    </w:p>
+    <w:p>
+      <w:pPr>
+        <w:pStyle w:val="ListParagraph"/>
+        <w:ind w:left="1080"/>
+        <w:jc w:val="right"/>
+        <w:rPr>
+          <w:rtl/>
+          <w:lang w:val="en-GB"/>
+        </w:rPr>
+      </w:pPr>
+    </w:p>
+    <w:p>
+      <w:pPr>
+        <w:pStyle w:val="ListParagraph"/>
+        <w:ind w:left="1080"/>
+        <w:jc w:val="right"/>
+        <w:rPr>
+          <w:rtl/>
+          <w:lang w:val="en-GB"/>
+        </w:rPr>
+      </w:pPr>
+    </w:p>
+    <w:p>
+      <w:pPr>
+        <w:pStyle w:val="ListParagraph"/>
+        <w:ind w:left="1080"/>
+        <w:jc w:val="right"/>
+        <w:rPr>
+          <w:rtl/>
+          <w:lang w:val="en-GB"/>
+        </w:rPr>
+      </w:pPr>
+    </w:p>
+    <w:p>
+      <w:pPr>
+        <w:pStyle w:val="ListParagraph"/>
+        <w:ind w:left="1080"/>
+        <w:jc w:val="right"/>
+        <w:rPr>
+          <w:rtl/>
+          <w:lang w:val="en-GB"/>
+        </w:rPr>
+      </w:pPr>
+    </w:p>
+    <w:p>
+      <w:pPr>
+        <w:pStyle w:val="ListParagraph"/>
+        <w:ind w:left="1080"/>
+        <w:jc w:val="right"/>
+        <w:rPr>
+          <w:rtl/>
+          <w:lang w:val="en-GB"/>
+        </w:rPr>
+      </w:pPr>
+    </w:p>
+    <w:p>
+      <w:pPr>
+        <w:pStyle w:val="ListParagraph"/>
+        <w:ind w:left="1080"/>
+        <w:jc w:val="right"/>
+        <w:rPr>
+          <w:rtl/>
+          <w:lang w:val="en-GB"/>
+        </w:rPr>
+      </w:pPr>
+    </w:p>
+    <w:p>
+      <w:pPr>
+        <w:pStyle w:val="ListParagraph"/>
+        <w:ind w:left="1080"/>
+        <w:jc w:val="right"/>
+        <w:rPr>
+          <w:rtl/>
+          <w:lang w:val="en-GB"/>
+        </w:rPr>
+      </w:pPr>
+    </w:p>
+    <w:p>
+      <w:pPr>
+        <w:pStyle w:val="ListParagraph"/>
+        <w:ind w:left="1080"/>
+        <w:jc w:val="right"/>
+        <w:rPr>
+          <w:rtl/>
+          <w:lang w:val="en-GB"/>
+        </w:rPr>
+      </w:pPr>
+    </w:p>
+    <w:p>
+      <w:pPr>
+        <w:pStyle w:val="ListParagraph"/>
+        <w:ind w:left="1080"/>
+        <w:jc w:val="right"/>
+        <w:rPr>
+          <w:rtl/>
+          <w:lang w:val="en-GB"/>
+        </w:rPr>
+      </w:pPr>
+    </w:p>
+    <w:p>
+      <w:pPr>
+        <w:pStyle w:val="ListParagraph"/>
+        <w:ind w:left="1080"/>
+        <w:jc w:val="right"/>
+        <w:rPr>
+          <w:rtl/>
+          <w:lang w:val="en-GB"/>
+        </w:rPr>
+      </w:pPr>
+    </w:p>
+    <w:p>
+      <w:pPr>
+        <w:pStyle w:val="ListParagraph"/>
+        <w:ind w:left="1080"/>
+        <w:jc w:val="right"/>
+        <w:rPr>
+          <w:rtl/>
+          <w:lang w:val="en-GB"/>
+        </w:rPr>
+      </w:pPr>
+    </w:p>
+    <w:p>
+      <w:pPr>
+        <w:pStyle w:val="ListParagraph"/>
+        <w:ind w:left="1080"/>
+        <w:jc w:val="right"/>
+        <w:rPr>
+          <w:rtl/>
+          <w:lang w:val="en-GB"/>
+        </w:rPr>
+      </w:pPr>
+    </w:p>
+    <w:p>
+      <w:pPr>
+        <w:pStyle w:val="ListParagraph"/>
+        <w:ind w:left="1080"/>
+        <w:jc w:val="right"/>
+        <w:rPr>
+          <w:b/>
+          <w:bCs/>
+          <w:rtl/>
+          <w:lang w:val="en-GB"/>
+        </w:rPr>
+      </w:pPr>
+      <w:r>
+        <w:rPr>
+          <w:rtl/>
+          <w:lang w:val="en-GB"/>
+        </w:rPr>
+        <w:lastRenderedPageBreak/>
         <w:br/>
+      </w:r>
+      <w:r>
+        <w:rPr>
+          <w:rFonts w:hint="cs"/>
+          <w:b/>
+          <w:bCs/>
+          <w:rtl/>
+          <w:lang w:val="en-GB"/>
+        </w:rPr>
+        <w:t>פלט צפוי לטסט שאלה 3:</w:t>
+      </w:r>
+    </w:p>
+    <w:p>
+      <w:pPr>
+        <w:pStyle w:val="ListParagraph"/>
+        <w:ind w:left="1080"/>
+        <w:rPr>
+          <w:sz w:val="18"/>
+          <w:szCs w:val="18"/>
+          <w:rtl/>
+          <w:lang w:val="en-GB"/>
+        </w:rPr>
+      </w:pPr>
+    </w:p>
+    <w:p>
+      <w:pPr>
+        <w:pStyle w:val="ListParagraph"/>
+        <w:ind w:left="1080"/>
+        <w:rPr>
+          <w:sz w:val="18"/>
+          <w:szCs w:val="18"/>
+          <w:lang w:val="en-GB"/>
+        </w:rPr>
+      </w:pPr>
+      <w:r>
+        <w:rPr>
+          <w:sz w:val="18"/>
+          <w:szCs w:val="18"/>
+          <w:lang w:val="en-GB"/>
+        </w:rPr>
+        <w:t xml:space="preserve">The value of the </w:t>
+      </w:r>
+      <w:proofErr w:type="spellStart"/>
+      <w:r>
+        <w:rPr>
+          <w:sz w:val="18"/>
+          <w:szCs w:val="18"/>
+          <w:lang w:val="en-GB"/>
+        </w:rPr>
+        <w:t>foot ball</w:t>
+      </w:r>
+      <w:proofErr w:type="spellEnd"/>
+      <w:r>
+        <w:rPr>
+          <w:sz w:val="18"/>
+          <w:szCs w:val="18"/>
+          <w:lang w:val="en-GB"/>
+        </w:rPr>
+        <w:t xml:space="preserve"> volume is:4.2</w:t>
+      </w:r>
+    </w:p>
+    <w:p>
+      <w:pPr>
+        <w:pStyle w:val="ListParagraph"/>
+        <w:ind w:left="1080"/>
+        <w:rPr>
+          <w:sz w:val="18"/>
+          <w:szCs w:val="18"/>
+          <w:lang w:val="en-GB"/>
+        </w:rPr>
+      </w:pPr>
+      <w:r>
+        <w:rPr>
+          <w:sz w:val="18"/>
+          <w:szCs w:val="18"/>
+          <w:lang w:val="en-GB"/>
+        </w:rPr>
+        <w:t xml:space="preserve">The value of the </w:t>
+      </w:r>
+      <w:proofErr w:type="spellStart"/>
+      <w:r>
+        <w:rPr>
+          <w:sz w:val="18"/>
+          <w:szCs w:val="18"/>
+          <w:lang w:val="en-GB"/>
+        </w:rPr>
+        <w:t>base ball</w:t>
+      </w:r>
+      <w:proofErr w:type="spellEnd"/>
+      <w:r>
+        <w:rPr>
+          <w:sz w:val="18"/>
+          <w:szCs w:val="18"/>
+          <w:lang w:val="en-GB"/>
+        </w:rPr>
+        <w:t xml:space="preserve"> volume is:2.0</w:t>
+      </w:r>
+    </w:p>
+    <w:p>
+      <w:pPr>
+        <w:pStyle w:val="ListParagraph"/>
+        <w:ind w:left="1080"/>
+        <w:rPr>
+          <w:sz w:val="18"/>
+          <w:szCs w:val="18"/>
+          <w:lang w:val="en-GB"/>
+        </w:rPr>
+      </w:pPr>
+      <w:r>
+        <w:rPr>
+          <w:sz w:val="18"/>
+          <w:szCs w:val="18"/>
+          <w:lang w:val="en-GB"/>
+        </w:rPr>
+        <w:t xml:space="preserve">now the value of the </w:t>
+      </w:r>
+      <w:proofErr w:type="spellStart"/>
+      <w:r>
+        <w:rPr>
+          <w:sz w:val="18"/>
+          <w:szCs w:val="18"/>
+          <w:lang w:val="en-GB"/>
+        </w:rPr>
+        <w:t>foot ball</w:t>
+      </w:r>
+      <w:proofErr w:type="spellEnd"/>
+      <w:r>
+        <w:rPr>
+          <w:sz w:val="18"/>
+          <w:szCs w:val="18"/>
+          <w:lang w:val="en-GB"/>
+        </w:rPr>
+        <w:t xml:space="preserve"> is:2.0</w:t>
+      </w:r>
+    </w:p>
+    <w:p>
+      <w:pPr>
+        <w:pStyle w:val="ListParagraph"/>
+        <w:ind w:left="1080"/>
+        <w:rPr>
+          <w:sz w:val="18"/>
+          <w:szCs w:val="18"/>
+          <w:lang w:val="en-GB"/>
+        </w:rPr>
+      </w:pPr>
+    </w:p>
+    <w:p>
+      <w:pPr>
+        <w:pStyle w:val="ListParagraph"/>
+        <w:ind w:left="1080"/>
+        <w:rPr>
+          <w:sz w:val="18"/>
+          <w:szCs w:val="18"/>
+          <w:lang w:val="en-GB"/>
+        </w:rPr>
+      </w:pPr>
+      <w:r>
+        <w:rPr>
+          <w:sz w:val="18"/>
+          <w:szCs w:val="18"/>
+          <w:lang w:val="en-GB"/>
+        </w:rPr>
+        <w:t>The value of the container volume is:0.0</w:t>
+      </w:r>
+    </w:p>
+    <w:p>
+      <w:pPr>
+        <w:pStyle w:val="ListParagraph"/>
+        <w:ind w:left="1080"/>
+        <w:rPr>
+          <w:sz w:val="18"/>
+          <w:szCs w:val="18"/>
+          <w:lang w:val="en-GB"/>
+        </w:rPr>
+      </w:pPr>
+      <w:r>
+        <w:rPr>
+          <w:sz w:val="18"/>
+          <w:szCs w:val="18"/>
+          <w:lang w:val="en-GB"/>
+        </w:rPr>
+        <w:t xml:space="preserve">The size of the container </w:t>
+      </w:r>
+      <w:proofErr w:type="spellStart"/>
+      <w:r>
+        <w:rPr>
+          <w:sz w:val="18"/>
+          <w:szCs w:val="18"/>
+          <w:lang w:val="en-GB"/>
+        </w:rPr>
+        <w:t>ContainerSize</w:t>
+      </w:r>
+      <w:proofErr w:type="spellEnd"/>
+      <w:r>
+        <w:rPr>
+          <w:sz w:val="18"/>
+          <w:szCs w:val="18"/>
+          <w:lang w:val="en-GB"/>
+        </w:rPr>
+        <w:t xml:space="preserve"> is:13.5</w:t>
+      </w:r>
+    </w:p>
+    <w:p>
+      <w:pPr>
+        <w:pStyle w:val="ListParagraph"/>
+        <w:ind w:left="1080"/>
+        <w:rPr>
+          <w:sz w:val="18"/>
+          <w:szCs w:val="18"/>
+          <w:lang w:val="en-GB"/>
+        </w:rPr>
+      </w:pPr>
+      <w:r>
+        <w:rPr>
+          <w:sz w:val="18"/>
+          <w:szCs w:val="18"/>
+          <w:lang w:val="en-GB"/>
+        </w:rPr>
+        <w:t xml:space="preserve">The size of container size </w:t>
+      </w:r>
+      <w:proofErr w:type="gramStart"/>
+      <w:r>
+        <w:rPr>
+          <w:sz w:val="18"/>
+          <w:szCs w:val="18"/>
+          <w:lang w:val="en-GB"/>
+        </w:rPr>
+        <w:t>is:</w:t>
+      </w:r>
+      <w:proofErr w:type="gramEnd"/>
+      <w:r>
+        <w:rPr>
+          <w:sz w:val="18"/>
+          <w:szCs w:val="18"/>
+          <w:lang w:val="en-GB"/>
+        </w:rPr>
+        <w:t>0</w:t>
+      </w:r>
+    </w:p>
+    <w:p>
+      <w:pPr>
+        <w:pStyle w:val="ListParagraph"/>
+        <w:ind w:left="1080"/>
+        <w:rPr>
+          <w:sz w:val="18"/>
+          <w:szCs w:val="18"/>
+          <w:lang w:val="en-GB"/>
+        </w:rPr>
+      </w:pPr>
+    </w:p>
+    <w:p>
+      <w:pPr>
+        <w:pStyle w:val="ListParagraph"/>
+        <w:ind w:left="1080"/>
+        <w:rPr>
+          <w:sz w:val="18"/>
+          <w:szCs w:val="18"/>
+          <w:lang w:val="en-GB"/>
+        </w:rPr>
+      </w:pPr>
+      <w:r>
+        <w:rPr>
+          <w:sz w:val="18"/>
+          <w:szCs w:val="18"/>
+          <w:lang w:val="en-GB"/>
+        </w:rPr>
+        <w:t xml:space="preserve">Adding </w:t>
+      </w:r>
+      <w:proofErr w:type="spellStart"/>
+      <w:r>
+        <w:rPr>
+          <w:sz w:val="18"/>
+          <w:szCs w:val="18"/>
+          <w:lang w:val="en-GB"/>
+        </w:rPr>
+        <w:t>Foot ball</w:t>
+      </w:r>
+      <w:proofErr w:type="spellEnd"/>
+      <w:r>
+        <w:rPr>
+          <w:sz w:val="18"/>
+          <w:szCs w:val="18"/>
+          <w:lang w:val="en-GB"/>
+        </w:rPr>
+        <w:t xml:space="preserve"> to </w:t>
+      </w:r>
+      <w:proofErr w:type="spellStart"/>
+      <w:r>
+        <w:rPr>
+          <w:sz w:val="18"/>
+          <w:szCs w:val="18"/>
+          <w:lang w:val="en-GB"/>
+        </w:rPr>
+        <w:t>contanier</w:t>
+      </w:r>
+      <w:proofErr w:type="spellEnd"/>
+    </w:p>
+    <w:p>
+      <w:pPr>
+        <w:pStyle w:val="ListParagraph"/>
+        <w:ind w:left="1080"/>
+        <w:rPr>
+          <w:sz w:val="18"/>
+          <w:szCs w:val="18"/>
+          <w:lang w:val="en-GB"/>
+        </w:rPr>
+      </w:pPr>
+      <w:r>
+        <w:rPr>
+          <w:sz w:val="18"/>
+          <w:szCs w:val="18"/>
+          <w:lang w:val="en-GB"/>
+        </w:rPr>
+        <w:t>now the value of container volume is:2.0</w:t>
+      </w:r>
+    </w:p>
+    <w:p>
+      <w:pPr>
+        <w:pStyle w:val="ListParagraph"/>
+        <w:ind w:left="1080"/>
+        <w:rPr>
+          <w:sz w:val="18"/>
+          <w:szCs w:val="18"/>
+          <w:lang w:val="en-GB"/>
+        </w:rPr>
+      </w:pPr>
+      <w:r>
+        <w:rPr>
+          <w:sz w:val="18"/>
+          <w:szCs w:val="18"/>
+          <w:lang w:val="en-GB"/>
+        </w:rPr>
+        <w:t xml:space="preserve">now the size of container </w:t>
+      </w:r>
+      <w:proofErr w:type="spellStart"/>
+      <w:r>
+        <w:rPr>
+          <w:sz w:val="18"/>
+          <w:szCs w:val="18"/>
+          <w:lang w:val="en-GB"/>
+        </w:rPr>
+        <w:t>ContainerSize</w:t>
+      </w:r>
+      <w:proofErr w:type="spellEnd"/>
+      <w:r>
+        <w:rPr>
+          <w:sz w:val="18"/>
+          <w:szCs w:val="18"/>
+          <w:lang w:val="en-GB"/>
+        </w:rPr>
+        <w:t xml:space="preserve"> is:13.5</w:t>
+      </w:r>
+    </w:p>
+    <w:p>
+      <w:pPr>
+        <w:pStyle w:val="ListParagraph"/>
+        <w:ind w:left="1080"/>
+        <w:rPr>
+          <w:sz w:val="18"/>
+          <w:szCs w:val="18"/>
+          <w:lang w:val="en-GB"/>
+        </w:rPr>
+      </w:pPr>
+      <w:r>
+        <w:rPr>
+          <w:sz w:val="18"/>
+          <w:szCs w:val="18"/>
+          <w:lang w:val="en-GB"/>
+        </w:rPr>
+        <w:t xml:space="preserve">now the size of container size </w:t>
+      </w:r>
+      <w:proofErr w:type="gramStart"/>
+      <w:r>
+        <w:rPr>
+          <w:sz w:val="18"/>
+          <w:szCs w:val="18"/>
+          <w:lang w:val="en-GB"/>
+        </w:rPr>
+        <w:t>is:</w:t>
+      </w:r>
+      <w:proofErr w:type="gramEnd"/>
+      <w:r>
+        <w:rPr>
+          <w:sz w:val="18"/>
+          <w:szCs w:val="18"/>
+          <w:lang w:val="en-GB"/>
+        </w:rPr>
+        <w:t>1</w:t>
+      </w:r>
+    </w:p>
+    <w:p>
+      <w:pPr>
+        <w:pStyle w:val="ListParagraph"/>
+        <w:ind w:left="1080"/>
+        <w:rPr>
+          <w:sz w:val="18"/>
+          <w:szCs w:val="18"/>
+          <w:lang w:val="en-GB"/>
+        </w:rPr>
+      </w:pPr>
+    </w:p>
+    <w:p>
+      <w:pPr>
+        <w:pStyle w:val="ListParagraph"/>
+        <w:ind w:left="1080"/>
+        <w:rPr>
+          <w:sz w:val="18"/>
+          <w:szCs w:val="18"/>
+          <w:lang w:val="en-GB"/>
+        </w:rPr>
+      </w:pPr>
+      <w:r>
+        <w:rPr>
+          <w:sz w:val="18"/>
+          <w:szCs w:val="18"/>
+          <w:lang w:val="en-GB"/>
+        </w:rPr>
+        <w:t xml:space="preserve">Adding </w:t>
+      </w:r>
+      <w:proofErr w:type="spellStart"/>
+      <w:r>
+        <w:rPr>
+          <w:sz w:val="18"/>
+          <w:szCs w:val="18"/>
+          <w:lang w:val="en-GB"/>
+        </w:rPr>
+        <w:t>Base ball</w:t>
+      </w:r>
+      <w:proofErr w:type="spellEnd"/>
+      <w:r>
+        <w:rPr>
+          <w:sz w:val="18"/>
+          <w:szCs w:val="18"/>
+          <w:lang w:val="en-GB"/>
+        </w:rPr>
+        <w:t xml:space="preserve"> to </w:t>
+      </w:r>
+      <w:proofErr w:type="spellStart"/>
+      <w:r>
+        <w:rPr>
+          <w:sz w:val="18"/>
+          <w:szCs w:val="18"/>
+          <w:lang w:val="en-GB"/>
+        </w:rPr>
+        <w:t>contanier</w:t>
+      </w:r>
+      <w:proofErr w:type="spellEnd"/>
+    </w:p>
+    <w:p>
+      <w:pPr>
+        <w:pStyle w:val="ListParagraph"/>
+        <w:ind w:left="1080"/>
+        <w:rPr>
+          <w:sz w:val="18"/>
+          <w:szCs w:val="18"/>
+          <w:lang w:val="en-GB"/>
+        </w:rPr>
+      </w:pPr>
+      <w:r>
+        <w:rPr>
+          <w:sz w:val="18"/>
+          <w:szCs w:val="18"/>
+          <w:lang w:val="en-GB"/>
+        </w:rPr>
+        <w:t>now the value of container volume is:4.0</w:t>
+      </w:r>
+    </w:p>
+    <w:p>
+      <w:pPr>
+        <w:pStyle w:val="ListParagraph"/>
+        <w:ind w:left="1080"/>
+        <w:rPr>
+          <w:sz w:val="18"/>
+          <w:szCs w:val="18"/>
+          <w:lang w:val="en-GB"/>
+        </w:rPr>
+      </w:pPr>
+      <w:r>
+        <w:rPr>
+          <w:sz w:val="18"/>
+          <w:szCs w:val="18"/>
+          <w:lang w:val="en-GB"/>
+        </w:rPr>
+        <w:t xml:space="preserve">now the size of container </w:t>
+      </w:r>
+      <w:proofErr w:type="spellStart"/>
+      <w:r>
+        <w:rPr>
+          <w:sz w:val="18"/>
+          <w:szCs w:val="18"/>
+          <w:lang w:val="en-GB"/>
+        </w:rPr>
+        <w:t>ContainerSize</w:t>
+      </w:r>
+      <w:proofErr w:type="spellEnd"/>
+      <w:r>
+        <w:rPr>
+          <w:sz w:val="18"/>
+          <w:szCs w:val="18"/>
+          <w:lang w:val="en-GB"/>
+        </w:rPr>
+        <w:t xml:space="preserve"> is:13.5</w:t>
+      </w:r>
+    </w:p>
+    <w:p>
+      <w:pPr>
+        <w:pStyle w:val="ListParagraph"/>
+        <w:ind w:left="1080"/>
+        <w:rPr>
+          <w:sz w:val="18"/>
+          <w:szCs w:val="18"/>
+          <w:lang w:val="en-GB"/>
+        </w:rPr>
+      </w:pPr>
+      <w:r>
+        <w:rPr>
+          <w:sz w:val="18"/>
+          <w:szCs w:val="18"/>
+          <w:lang w:val="en-GB"/>
+        </w:rPr>
+        <w:t xml:space="preserve">now the size of container size </w:t>
+      </w:r>
+      <w:proofErr w:type="gramStart"/>
+      <w:r>
+        <w:rPr>
+          <w:sz w:val="18"/>
+          <w:szCs w:val="18"/>
+          <w:lang w:val="en-GB"/>
+        </w:rPr>
+        <w:t>is:</w:t>
+      </w:r>
+      <w:proofErr w:type="gramEnd"/>
+      <w:r>
+        <w:rPr>
+          <w:sz w:val="18"/>
+          <w:szCs w:val="18"/>
+          <w:lang w:val="en-GB"/>
+        </w:rPr>
+        <w:t>2</w:t>
+      </w:r>
+    </w:p>
+    <w:p>
+      <w:pPr>
+        <w:pStyle w:val="ListParagraph"/>
+        <w:ind w:left="1080"/>
+        <w:rPr>
+          <w:sz w:val="18"/>
+          <w:szCs w:val="18"/>
+          <w:lang w:val="en-GB"/>
+        </w:rPr>
+      </w:pPr>
+    </w:p>
+    <w:p>
+      <w:pPr>
+        <w:pStyle w:val="ListParagraph"/>
+        <w:ind w:left="1080"/>
+        <w:rPr>
+          <w:sz w:val="18"/>
+          <w:szCs w:val="18"/>
+          <w:lang w:val="en-GB"/>
+        </w:rPr>
+      </w:pPr>
+      <w:r>
+        <w:rPr>
+          <w:sz w:val="18"/>
+          <w:szCs w:val="18"/>
+          <w:lang w:val="en-GB"/>
+        </w:rPr>
+        <w:t xml:space="preserve">Trying to add </w:t>
+      </w:r>
+      <w:proofErr w:type="spellStart"/>
+      <w:r>
+        <w:rPr>
+          <w:sz w:val="18"/>
+          <w:szCs w:val="18"/>
+          <w:lang w:val="en-GB"/>
+        </w:rPr>
+        <w:t>Base ball</w:t>
+      </w:r>
+      <w:proofErr w:type="spellEnd"/>
+      <w:r>
+        <w:rPr>
+          <w:sz w:val="18"/>
+          <w:szCs w:val="18"/>
+          <w:lang w:val="en-GB"/>
+        </w:rPr>
+        <w:t xml:space="preserve"> to </w:t>
+      </w:r>
+      <w:proofErr w:type="spellStart"/>
+      <w:r>
+        <w:rPr>
+          <w:sz w:val="18"/>
+          <w:szCs w:val="18"/>
+          <w:lang w:val="en-GB"/>
+        </w:rPr>
+        <w:t>contanier</w:t>
+      </w:r>
+      <w:proofErr w:type="spellEnd"/>
+      <w:r>
+        <w:rPr>
+          <w:sz w:val="18"/>
+          <w:szCs w:val="18"/>
+          <w:lang w:val="en-GB"/>
+        </w:rPr>
+        <w:t xml:space="preserve"> again</w:t>
+      </w:r>
+    </w:p>
+    <w:p>
+      <w:pPr>
+        <w:pStyle w:val="ListParagraph"/>
+        <w:ind w:left="1080"/>
+        <w:rPr>
+          <w:sz w:val="18"/>
+          <w:szCs w:val="18"/>
+          <w:lang w:val="en-GB"/>
+        </w:rPr>
+      </w:pPr>
+      <w:proofErr w:type="spellStart"/>
+      <w:r>
+        <w:rPr>
+          <w:sz w:val="18"/>
+          <w:szCs w:val="18"/>
+          <w:lang w:val="en-GB"/>
+        </w:rPr>
+        <w:t>Base ball</w:t>
+      </w:r>
+      <w:proofErr w:type="spellEnd"/>
+      <w:r>
+        <w:rPr>
+          <w:sz w:val="18"/>
+          <w:szCs w:val="18"/>
+          <w:lang w:val="en-GB"/>
+        </w:rPr>
+        <w:t xml:space="preserve"> is </w:t>
+      </w:r>
+      <w:proofErr w:type="spellStart"/>
+      <w:r>
+        <w:rPr>
+          <w:sz w:val="18"/>
+          <w:szCs w:val="18"/>
+          <w:lang w:val="en-GB"/>
+        </w:rPr>
+        <w:t>alredy</w:t>
+      </w:r>
+      <w:proofErr w:type="spellEnd"/>
+      <w:r>
+        <w:rPr>
+          <w:sz w:val="18"/>
+          <w:szCs w:val="18"/>
+          <w:lang w:val="en-GB"/>
+        </w:rPr>
+        <w:t xml:space="preserve"> in the </w:t>
+      </w:r>
+      <w:proofErr w:type="gramStart"/>
+      <w:r>
+        <w:rPr>
+          <w:sz w:val="18"/>
+          <w:szCs w:val="18"/>
+          <w:lang w:val="en-GB"/>
+        </w:rPr>
+        <w:t>container !!!</w:t>
+      </w:r>
+      <w:proofErr w:type="gramEnd"/>
+    </w:p>
+    <w:p>
+      <w:pPr>
+        <w:pStyle w:val="ListParagraph"/>
+        <w:ind w:left="1080"/>
+        <w:rPr>
+          <w:sz w:val="18"/>
+          <w:szCs w:val="18"/>
+          <w:lang w:val="en-GB"/>
+        </w:rPr>
+      </w:pPr>
+    </w:p>
+    <w:p>
+      <w:pPr>
+        <w:pStyle w:val="ListParagraph"/>
+        <w:ind w:left="1080"/>
+        <w:rPr>
+          <w:sz w:val="18"/>
+          <w:szCs w:val="18"/>
+          <w:lang w:val="en-GB"/>
+        </w:rPr>
+      </w:pPr>
+      <w:r>
+        <w:rPr>
+          <w:sz w:val="18"/>
+          <w:szCs w:val="18"/>
+          <w:lang w:val="en-GB"/>
+        </w:rPr>
+        <w:t xml:space="preserve">The value of </w:t>
+      </w:r>
+      <w:proofErr w:type="spellStart"/>
+      <w:proofErr w:type="gramStart"/>
+      <w:r>
+        <w:rPr>
+          <w:sz w:val="18"/>
+          <w:szCs w:val="18"/>
+          <w:lang w:val="en-GB"/>
+        </w:rPr>
+        <w:t>Basket ball</w:t>
+      </w:r>
+      <w:proofErr w:type="spellEnd"/>
+      <w:proofErr w:type="gramEnd"/>
+      <w:r>
+        <w:rPr>
+          <w:sz w:val="18"/>
+          <w:szCs w:val="18"/>
+          <w:lang w:val="en-GB"/>
+        </w:rPr>
+        <w:t xml:space="preserve"> volume is:13.3</w:t>
+      </w:r>
+    </w:p>
+    <w:p>
+      <w:pPr>
+        <w:pStyle w:val="ListParagraph"/>
+        <w:ind w:left="1080"/>
+        <w:rPr>
+          <w:sz w:val="18"/>
+          <w:szCs w:val="18"/>
+          <w:lang w:val="en-GB"/>
+        </w:rPr>
+      </w:pPr>
+      <w:r>
+        <w:rPr>
+          <w:sz w:val="18"/>
+          <w:szCs w:val="18"/>
+          <w:lang w:val="en-GB"/>
+        </w:rPr>
+        <w:t xml:space="preserve">Trying to add </w:t>
+      </w:r>
+      <w:proofErr w:type="spellStart"/>
+      <w:proofErr w:type="gramStart"/>
+      <w:r>
+        <w:rPr>
+          <w:sz w:val="18"/>
+          <w:szCs w:val="18"/>
+          <w:lang w:val="en-GB"/>
+        </w:rPr>
+        <w:t>Basket ball</w:t>
+      </w:r>
+      <w:proofErr w:type="spellEnd"/>
+      <w:proofErr w:type="gramEnd"/>
+      <w:r>
+        <w:rPr>
+          <w:sz w:val="18"/>
+          <w:szCs w:val="18"/>
+          <w:lang w:val="en-GB"/>
+        </w:rPr>
+        <w:t xml:space="preserve"> to </w:t>
+      </w:r>
+      <w:proofErr w:type="spellStart"/>
+      <w:r>
+        <w:rPr>
+          <w:sz w:val="18"/>
+          <w:szCs w:val="18"/>
+          <w:lang w:val="en-GB"/>
+        </w:rPr>
+        <w:t>contanier</w:t>
+      </w:r>
+      <w:proofErr w:type="spellEnd"/>
+    </w:p>
+    <w:p>
+      <w:pPr>
+        <w:pStyle w:val="ListParagraph"/>
+        <w:ind w:left="1080"/>
+        <w:rPr>
+          <w:sz w:val="18"/>
+          <w:szCs w:val="18"/>
+          <w:lang w:val="en-GB"/>
+        </w:rPr>
+      </w:pPr>
+      <w:proofErr w:type="spellStart"/>
+      <w:proofErr w:type="gramStart"/>
+      <w:r>
+        <w:rPr>
+          <w:sz w:val="18"/>
+          <w:szCs w:val="18"/>
+          <w:lang w:val="en-GB"/>
+        </w:rPr>
+        <w:t>Basket ball</w:t>
+      </w:r>
+      <w:proofErr w:type="spellEnd"/>
+      <w:proofErr w:type="gramEnd"/>
+      <w:r>
+        <w:rPr>
+          <w:sz w:val="18"/>
+          <w:szCs w:val="18"/>
+          <w:lang w:val="en-GB"/>
+        </w:rPr>
+        <w:t xml:space="preserve"> </w:t>
+      </w:r>
+      <w:proofErr w:type="spellStart"/>
+      <w:r>
+        <w:rPr>
+          <w:sz w:val="18"/>
+          <w:szCs w:val="18"/>
+          <w:lang w:val="en-GB"/>
+        </w:rPr>
+        <w:t>can not</w:t>
+      </w:r>
+      <w:proofErr w:type="spellEnd"/>
+      <w:r>
+        <w:rPr>
+          <w:sz w:val="18"/>
+          <w:szCs w:val="18"/>
+          <w:lang w:val="en-GB"/>
+        </w:rPr>
+        <w:t xml:space="preserve"> be added, container size not big enough</w:t>
+      </w:r>
+    </w:p>
+    <w:p>
+      <w:pPr>
+        <w:pStyle w:val="ListParagraph"/>
+        <w:ind w:left="1080"/>
+        <w:rPr>
+          <w:sz w:val="18"/>
+          <w:szCs w:val="18"/>
+          <w:lang w:val="en-GB"/>
+        </w:rPr>
+      </w:pPr>
+    </w:p>
+    <w:p>
+      <w:pPr>
+        <w:pStyle w:val="ListParagraph"/>
+        <w:ind w:left="1080"/>
+        <w:rPr>
+          <w:sz w:val="18"/>
+          <w:szCs w:val="18"/>
+          <w:lang w:val="en-GB"/>
+        </w:rPr>
+      </w:pPr>
+      <w:r>
+        <w:rPr>
+          <w:sz w:val="18"/>
+          <w:szCs w:val="18"/>
+          <w:lang w:val="en-GB"/>
+        </w:rPr>
+        <w:t xml:space="preserve">The </w:t>
+      </w:r>
+      <w:proofErr w:type="spellStart"/>
+      <w:r>
+        <w:rPr>
+          <w:sz w:val="18"/>
+          <w:szCs w:val="18"/>
+          <w:lang w:val="en-GB"/>
+        </w:rPr>
+        <w:t>foot ball</w:t>
+      </w:r>
+      <w:proofErr w:type="spellEnd"/>
+      <w:r>
+        <w:rPr>
+          <w:sz w:val="18"/>
+          <w:szCs w:val="18"/>
+          <w:lang w:val="en-GB"/>
+        </w:rPr>
+        <w:t xml:space="preserve"> is inside </w:t>
+      </w:r>
+      <w:proofErr w:type="spellStart"/>
+      <w:r>
+        <w:rPr>
+          <w:sz w:val="18"/>
+          <w:szCs w:val="18"/>
+          <w:lang w:val="en-GB"/>
+        </w:rPr>
+        <w:t>contanier</w:t>
+      </w:r>
+      <w:proofErr w:type="spellEnd"/>
+      <w:r>
+        <w:rPr>
+          <w:sz w:val="18"/>
+          <w:szCs w:val="18"/>
+          <w:lang w:val="en-GB"/>
+        </w:rPr>
+        <w:t>!</w:t>
+      </w:r>
+    </w:p>
+    <w:p>
+      <w:pPr>
+        <w:pStyle w:val="ListParagraph"/>
+        <w:ind w:left="1080"/>
+        <w:rPr>
+          <w:sz w:val="18"/>
+          <w:szCs w:val="18"/>
+          <w:lang w:val="en-GB"/>
+        </w:rPr>
+      </w:pPr>
+      <w:r>
+        <w:rPr>
+          <w:sz w:val="18"/>
+          <w:szCs w:val="18"/>
+          <w:lang w:val="en-GB"/>
+        </w:rPr>
+        <w:t xml:space="preserve">The </w:t>
+      </w:r>
+      <w:proofErr w:type="spellStart"/>
+      <w:proofErr w:type="gramStart"/>
+      <w:r>
+        <w:rPr>
+          <w:sz w:val="18"/>
+          <w:szCs w:val="18"/>
+          <w:lang w:val="en-GB"/>
+        </w:rPr>
+        <w:t>Basket ball</w:t>
+      </w:r>
+      <w:proofErr w:type="spellEnd"/>
+      <w:proofErr w:type="gramEnd"/>
+      <w:r>
+        <w:rPr>
+          <w:sz w:val="18"/>
+          <w:szCs w:val="18"/>
+          <w:lang w:val="en-GB"/>
+        </w:rPr>
+        <w:t xml:space="preserve"> is not inside </w:t>
+      </w:r>
+      <w:proofErr w:type="spellStart"/>
+      <w:r>
+        <w:rPr>
+          <w:sz w:val="18"/>
+          <w:szCs w:val="18"/>
+          <w:lang w:val="en-GB"/>
+        </w:rPr>
+        <w:t>contanier</w:t>
+      </w:r>
+      <w:proofErr w:type="spellEnd"/>
+      <w:r>
+        <w:rPr>
+          <w:sz w:val="18"/>
+          <w:szCs w:val="18"/>
+          <w:lang w:val="en-GB"/>
+        </w:rPr>
+        <w:t>!</w:t>
+      </w:r>
+    </w:p>
+    <w:p>
+      <w:pPr>
+        <w:pStyle w:val="ListParagraph"/>
+        <w:ind w:left="1080"/>
+        <w:rPr>
+          <w:sz w:val="18"/>
+          <w:szCs w:val="18"/>
+          <w:lang w:val="en-GB"/>
+        </w:rPr>
+      </w:pPr>
+    </w:p>
+    <w:p>
+      <w:pPr>
+        <w:pStyle w:val="ListParagraph"/>
+        <w:ind w:left="1080"/>
+        <w:rPr>
+          <w:sz w:val="18"/>
+          <w:szCs w:val="18"/>
+          <w:lang w:val="en-GB"/>
+        </w:rPr>
+      </w:pPr>
+      <w:r>
+        <w:rPr>
+          <w:sz w:val="18"/>
+          <w:szCs w:val="18"/>
+          <w:lang w:val="en-GB"/>
+        </w:rPr>
+        <w:t xml:space="preserve">The value of </w:t>
+      </w:r>
+      <w:proofErr w:type="spellStart"/>
+      <w:proofErr w:type="gramStart"/>
+      <w:r>
+        <w:rPr>
+          <w:sz w:val="18"/>
+          <w:szCs w:val="18"/>
+          <w:lang w:val="en-GB"/>
+        </w:rPr>
+        <w:t>Basket ball</w:t>
+      </w:r>
+      <w:proofErr w:type="spellEnd"/>
+      <w:proofErr w:type="gramEnd"/>
+      <w:r>
+        <w:rPr>
+          <w:sz w:val="18"/>
+          <w:szCs w:val="18"/>
+          <w:lang w:val="en-GB"/>
+        </w:rPr>
+        <w:t xml:space="preserve"> volume is:1.1</w:t>
+      </w:r>
+    </w:p>
+    <w:p>
+      <w:pPr>
+        <w:pStyle w:val="ListParagraph"/>
+        <w:ind w:left="1080"/>
+        <w:rPr>
+          <w:sz w:val="18"/>
+          <w:szCs w:val="18"/>
+          <w:lang w:val="en-GB"/>
+        </w:rPr>
+      </w:pPr>
+      <w:r>
+        <w:rPr>
+          <w:sz w:val="18"/>
+          <w:szCs w:val="18"/>
+          <w:lang w:val="en-GB"/>
+        </w:rPr>
+        <w:t xml:space="preserve">Adding </w:t>
+      </w:r>
+      <w:proofErr w:type="spellStart"/>
+      <w:proofErr w:type="gramStart"/>
+      <w:r>
+        <w:rPr>
+          <w:sz w:val="18"/>
+          <w:szCs w:val="18"/>
+          <w:lang w:val="en-GB"/>
+        </w:rPr>
+        <w:t>Basket ball</w:t>
+      </w:r>
+      <w:proofErr w:type="spellEnd"/>
+      <w:proofErr w:type="gramEnd"/>
+      <w:r>
+        <w:rPr>
+          <w:sz w:val="18"/>
+          <w:szCs w:val="18"/>
+          <w:lang w:val="en-GB"/>
+        </w:rPr>
+        <w:t xml:space="preserve"> to </w:t>
+      </w:r>
+      <w:proofErr w:type="spellStart"/>
+      <w:r>
+        <w:rPr>
+          <w:sz w:val="18"/>
+          <w:szCs w:val="18"/>
+          <w:lang w:val="en-GB"/>
+        </w:rPr>
+        <w:t>contanier</w:t>
+      </w:r>
+      <w:proofErr w:type="spellEnd"/>
+    </w:p>
+    <w:p>
+      <w:pPr>
+        <w:pStyle w:val="ListParagraph"/>
+        <w:ind w:left="1080"/>
+        <w:rPr>
+          <w:sz w:val="18"/>
+          <w:szCs w:val="18"/>
+          <w:lang w:val="en-GB"/>
+        </w:rPr>
+      </w:pPr>
+      <w:r>
+        <w:rPr>
+          <w:sz w:val="18"/>
+          <w:szCs w:val="18"/>
+          <w:lang w:val="en-GB"/>
+        </w:rPr>
+        <w:t>now the value of container volume is:5.1</w:t>
+      </w:r>
+    </w:p>
+    <w:p>
+      <w:pPr>
+        <w:pStyle w:val="ListParagraph"/>
+        <w:ind w:left="1080"/>
+        <w:rPr>
+          <w:sz w:val="18"/>
+          <w:szCs w:val="18"/>
+          <w:lang w:val="en-GB"/>
+        </w:rPr>
+      </w:pPr>
+      <w:r>
+        <w:rPr>
+          <w:sz w:val="18"/>
+          <w:szCs w:val="18"/>
+          <w:lang w:val="en-GB"/>
+        </w:rPr>
+        <w:t xml:space="preserve">now the size of container </w:t>
+      </w:r>
+      <w:proofErr w:type="spellStart"/>
+      <w:r>
+        <w:rPr>
+          <w:sz w:val="18"/>
+          <w:szCs w:val="18"/>
+          <w:lang w:val="en-GB"/>
+        </w:rPr>
+        <w:t>ContainerSize</w:t>
+      </w:r>
+      <w:proofErr w:type="spellEnd"/>
+      <w:r>
+        <w:rPr>
+          <w:sz w:val="18"/>
+          <w:szCs w:val="18"/>
+          <w:lang w:val="en-GB"/>
+        </w:rPr>
+        <w:t xml:space="preserve"> is:13.5</w:t>
+      </w:r>
+    </w:p>
+    <w:p>
+      <w:pPr>
+        <w:pStyle w:val="ListParagraph"/>
+        <w:ind w:left="1080"/>
+        <w:rPr>
+          <w:sz w:val="18"/>
+          <w:szCs w:val="18"/>
+          <w:lang w:val="en-GB"/>
+        </w:rPr>
+      </w:pPr>
+      <w:r>
+        <w:rPr>
+          <w:sz w:val="18"/>
+          <w:szCs w:val="18"/>
+          <w:lang w:val="en-GB"/>
+        </w:rPr>
+        <w:t xml:space="preserve">now the size of container size </w:t>
+      </w:r>
+      <w:proofErr w:type="gramStart"/>
+      <w:r>
+        <w:rPr>
+          <w:sz w:val="18"/>
+          <w:szCs w:val="18"/>
+          <w:lang w:val="en-GB"/>
+        </w:rPr>
+        <w:t>is:</w:t>
+      </w:r>
+      <w:proofErr w:type="gramEnd"/>
+      <w:r>
+        <w:rPr>
+          <w:sz w:val="18"/>
+          <w:szCs w:val="18"/>
+          <w:lang w:val="en-GB"/>
+        </w:rPr>
+        <w:t>3</w:t>
+      </w:r>
+    </w:p>
+    <w:p>
+      <w:pPr>
+        <w:pStyle w:val="ListParagraph"/>
+        <w:ind w:left="1080"/>
+        <w:rPr>
+          <w:sz w:val="18"/>
+          <w:szCs w:val="18"/>
+          <w:lang w:val="en-GB"/>
+        </w:rPr>
+      </w:pPr>
+      <w:r>
+        <w:rPr>
+          <w:sz w:val="18"/>
+          <w:szCs w:val="18"/>
+          <w:lang w:val="en-GB"/>
+        </w:rPr>
+        <w:t xml:space="preserve">Removing </w:t>
+      </w:r>
+      <w:proofErr w:type="spellStart"/>
+      <w:proofErr w:type="gramStart"/>
+      <w:r>
+        <w:rPr>
+          <w:sz w:val="18"/>
+          <w:szCs w:val="18"/>
+          <w:lang w:val="en-GB"/>
+        </w:rPr>
+        <w:t>Basket ball</w:t>
+      </w:r>
+      <w:proofErr w:type="spellEnd"/>
+      <w:proofErr w:type="gramEnd"/>
+      <w:r>
+        <w:rPr>
+          <w:sz w:val="18"/>
+          <w:szCs w:val="18"/>
+          <w:lang w:val="en-GB"/>
+        </w:rPr>
+        <w:t xml:space="preserve"> from </w:t>
+      </w:r>
+      <w:proofErr w:type="spellStart"/>
+      <w:r>
+        <w:rPr>
+          <w:sz w:val="18"/>
+          <w:szCs w:val="18"/>
+          <w:lang w:val="en-GB"/>
+        </w:rPr>
+        <w:t>contanier</w:t>
+      </w:r>
+      <w:proofErr w:type="spellEnd"/>
+    </w:p>
+    <w:p>
+      <w:pPr>
+        <w:pStyle w:val="ListParagraph"/>
+        <w:ind w:left="1080"/>
+        <w:rPr>
+          <w:sz w:val="18"/>
+          <w:szCs w:val="18"/>
+          <w:lang w:val="en-GB"/>
+        </w:rPr>
+      </w:pPr>
+      <w:r>
+        <w:rPr>
+          <w:sz w:val="18"/>
+          <w:szCs w:val="18"/>
+          <w:lang w:val="en-GB"/>
+        </w:rPr>
+        <w:t>now the value of container volume is:4.0</w:t>
+      </w:r>
+    </w:p>
+    <w:p>
+      <w:pPr>
+        <w:pStyle w:val="ListParagraph"/>
+        <w:ind w:left="1080"/>
+        <w:rPr>
+          <w:sz w:val="18"/>
+          <w:szCs w:val="18"/>
+          <w:lang w:val="en-GB"/>
+        </w:rPr>
+      </w:pPr>
+      <w:r>
+        <w:rPr>
+          <w:sz w:val="18"/>
+          <w:szCs w:val="18"/>
+          <w:lang w:val="en-GB"/>
+        </w:rPr>
+        <w:t xml:space="preserve">now the size of container </w:t>
+      </w:r>
+      <w:proofErr w:type="spellStart"/>
+      <w:r>
+        <w:rPr>
+          <w:sz w:val="18"/>
+          <w:szCs w:val="18"/>
+          <w:lang w:val="en-GB"/>
+        </w:rPr>
+        <w:t>ContainerSize</w:t>
+      </w:r>
+      <w:proofErr w:type="spellEnd"/>
+      <w:r>
+        <w:rPr>
+          <w:sz w:val="18"/>
+          <w:szCs w:val="18"/>
+          <w:lang w:val="en-GB"/>
+        </w:rPr>
+        <w:t xml:space="preserve"> is:13.5</w:t>
+      </w:r>
+    </w:p>
+    <w:p>
+      <w:pPr>
+        <w:pStyle w:val="ListParagraph"/>
+        <w:ind w:left="1080"/>
+        <w:rPr>
+          <w:sz w:val="18"/>
+          <w:szCs w:val="18"/>
+          <w:lang w:val="en-GB"/>
+        </w:rPr>
+      </w:pPr>
+      <w:r>
+        <w:rPr>
+          <w:sz w:val="18"/>
+          <w:szCs w:val="18"/>
+          <w:lang w:val="en-GB"/>
+        </w:rPr>
+        <w:t xml:space="preserve">now the size of container size </w:t>
+      </w:r>
+      <w:proofErr w:type="gramStart"/>
+      <w:r>
+        <w:rPr>
+          <w:sz w:val="18"/>
+          <w:szCs w:val="18"/>
+          <w:lang w:val="en-GB"/>
+        </w:rPr>
+        <w:t>is:</w:t>
+      </w:r>
+      <w:proofErr w:type="gramEnd"/>
+      <w:r>
+        <w:rPr>
+          <w:sz w:val="18"/>
+          <w:szCs w:val="18"/>
+          <w:lang w:val="en-GB"/>
+        </w:rPr>
+        <w:t>2</w:t>
+      </w:r>
+    </w:p>
+    <w:p>
+      <w:pPr>
+        <w:pStyle w:val="ListParagraph"/>
+        <w:ind w:left="1080"/>
+        <w:rPr>
+          <w:sz w:val="18"/>
+          <w:szCs w:val="18"/>
+          <w:lang w:val="en-GB"/>
+        </w:rPr>
+      </w:pPr>
+    </w:p>
+    <w:p>
+      <w:pPr>
+        <w:pStyle w:val="ListParagraph"/>
+        <w:ind w:left="1080"/>
+        <w:rPr>
+          <w:sz w:val="18"/>
+          <w:szCs w:val="18"/>
+          <w:lang w:val="en-GB"/>
+        </w:rPr>
+      </w:pPr>
+      <w:r>
+        <w:rPr>
+          <w:sz w:val="18"/>
+          <w:szCs w:val="18"/>
+          <w:lang w:val="en-GB"/>
+        </w:rPr>
+        <w:t xml:space="preserve">Clearing </w:t>
+      </w:r>
+      <w:proofErr w:type="spellStart"/>
+      <w:r>
+        <w:rPr>
+          <w:sz w:val="18"/>
+          <w:szCs w:val="18"/>
+          <w:lang w:val="en-GB"/>
+        </w:rPr>
+        <w:t>contanier</w:t>
+      </w:r>
+      <w:proofErr w:type="spellEnd"/>
+    </w:p>
+    <w:p>
+      <w:pPr>
+        <w:pStyle w:val="ListParagraph"/>
+        <w:ind w:left="1080"/>
+        <w:rPr>
+          <w:sz w:val="18"/>
+          <w:szCs w:val="18"/>
+          <w:lang w:val="en-GB"/>
+        </w:rPr>
+      </w:pPr>
+      <w:r>
+        <w:rPr>
+          <w:sz w:val="18"/>
+          <w:szCs w:val="18"/>
+          <w:lang w:val="en-GB"/>
+        </w:rPr>
+        <w:t>now the value of container volume is:0.0</w:t>
+      </w:r>
+    </w:p>
+    <w:p>
+      <w:pPr>
+        <w:pStyle w:val="ListParagraph"/>
+        <w:ind w:left="1080"/>
+        <w:rPr>
+          <w:sz w:val="18"/>
+          <w:szCs w:val="18"/>
+          <w:lang w:val="en-GB"/>
+        </w:rPr>
+      </w:pPr>
+      <w:r>
+        <w:rPr>
+          <w:sz w:val="18"/>
+          <w:szCs w:val="18"/>
+          <w:lang w:val="en-GB"/>
+        </w:rPr>
+        <w:t xml:space="preserve">now the size of container </w:t>
+      </w:r>
+      <w:proofErr w:type="spellStart"/>
+      <w:r>
+        <w:rPr>
+          <w:sz w:val="18"/>
+          <w:szCs w:val="18"/>
+          <w:lang w:val="en-GB"/>
+        </w:rPr>
+        <w:t>ContainerSize</w:t>
+      </w:r>
+      <w:proofErr w:type="spellEnd"/>
+      <w:r>
+        <w:rPr>
+          <w:sz w:val="18"/>
+          <w:szCs w:val="18"/>
+          <w:lang w:val="en-GB"/>
+        </w:rPr>
+        <w:t xml:space="preserve"> is:13.5</w:t>
+      </w:r>
+    </w:p>
+    <w:p>
+      <w:pPr>
+        <w:pStyle w:val="ListParagraph"/>
+        <w:ind w:left="1080"/>
+        <w:rPr>
+          <w:sz w:val="18"/>
+          <w:szCs w:val="18"/>
+          <w:lang w:val="en-GB"/>
+        </w:rPr>
+      </w:pPr>
+      <w:r>
+        <w:rPr>
+          <w:sz w:val="18"/>
+          <w:szCs w:val="18"/>
+          <w:lang w:val="en-GB"/>
+        </w:rPr>
+        <w:t xml:space="preserve">now the size of container size </w:t>
+      </w:r>
+      <w:proofErr w:type="gramStart"/>
+      <w:r>
+        <w:rPr>
+          <w:sz w:val="18"/>
+          <w:szCs w:val="18"/>
+          <w:lang w:val="en-GB"/>
+        </w:rPr>
+        <w:t>is:</w:t>
+      </w:r>
+      <w:proofErr w:type="gramEnd"/>
+      <w:r>
+        <w:rPr>
+          <w:sz w:val="18"/>
+          <w:szCs w:val="18"/>
+          <w:lang w:val="en-GB"/>
+        </w:rPr>
+        <w:t>0</w:t>
+      </w:r>
+    </w:p>
+    <w:p>
+      <w:pPr>
+        <w:pStyle w:val="ListParagraph"/>
+        <w:ind w:left="1080"/>
+        <w:rPr>
+          <w:sz w:val="18"/>
+          <w:szCs w:val="18"/>
+          <w:lang w:val="en-GB"/>
+        </w:rPr>
+      </w:pPr>
+    </w:p>
+    <w:p>
+      <w:pPr>
+        <w:pStyle w:val="ListParagraph"/>
+        <w:ind w:left="1080"/>
+        <w:rPr>
+          <w:rFonts w:hint="cs"/>
+          <w:sz w:val="18"/>
+          <w:szCs w:val="18"/>
+          <w:rtl/>
+          <w:lang w:val="en-GB"/>
+        </w:rPr>
+      </w:pPr>
+      <w:r>
+        <w:rPr>
+          <w:sz w:val="18"/>
+          <w:szCs w:val="18"/>
+          <w:lang w:val="en-GB"/>
+        </w:rPr>
+        <w:t>Process finished with exit code 0</w:t>
       </w:r>
     </w:p>
     <w:sectPr>
@@ -788,6 +2497,7 @@
     <w:lsdException w:name="HTML Sample" w:semiHidden="1" w:unhideWhenUsed="1"/>
     <w:lsdException w:name="HTML Typewriter" w:semiHidden="1" w:unhideWhenUsed="1"/>
     <w:lsdException w:name="HTML Variable" w:semiHidden="1" w:unhideWhenUsed="1"/>
+    <w:lsdException w:name="Normal Table" w:semiHidden="1" w:unhideWhenUsed="1"/>
     <w:lsdException w:name="annotation subject" w:semiHidden="1" w:unhideWhenUsed="1"/>
     <w:lsdException w:name="No List" w:semiHidden="1" w:unhideWhenUsed="1"/>
     <w:lsdException w:name="Outline List 1" w:semiHidden="1" w:unhideWhenUsed="1"/>
@@ -834,8 +2544,10 @@
     <w:lsdException w:name="Table Subtle 2" w:semiHidden="1" w:unhideWhenUsed="1"/>
     <w:lsdException w:name="Table Web 1" w:semiHidden="1" w:unhideWhenUsed="1"/>
     <w:lsdException w:name="Table Web 2" w:semiHidden="1" w:unhideWhenUsed="1"/>
+    <w:lsdException w:name="Table Web 3" w:semiHidden="1" w:unhideWhenUsed="1"/>
     <w:lsdException w:name="Balloon Text" w:semiHidden="1" w:unhideWhenUsed="1"/>
     <w:lsdException w:name="Table Grid" w:uiPriority="39"/>
+    <w:lsdException w:name="Table Theme" w:semiHidden="1" w:unhideWhenUsed="1"/>
     <w:lsdException w:name="Placeholder Text" w:semiHidden="1"/>
     <w:lsdException w:name="No Spacing" w:uiPriority="1" w:qFormat="1"/>
     <w:lsdException w:name="Light Shading" w:uiPriority="60"/>

</xml_diff>